<commit_message>
Robots 2,3 Сети 3,4
</commit_message>
<xml_diff>
--- a/robs/lb2/Соков,Михеев/Соков Михеев лаб 2.docx
+++ b/robs/lb2/Соков,Михеев/Соков Михеев лаб 2.docx
@@ -301,14 +301,7 @@
           <w:sz w:val="28"/>
           <w:szCs w:val="28"/>
         </w:rPr>
-        <w:t xml:space="preserve"> </w:t>
-      </w:r>
-      <w:r>
-        <w:rPr>
-          <w:sz w:val="28"/>
-          <w:szCs w:val="28"/>
-        </w:rPr>
-        <w:t>Соков С.А.</w:t>
+        <w:t xml:space="preserve"> Соков С.А.</w:t>
       </w:r>
     </w:p>
     <w:p>
@@ -590,13 +583,7 @@
         <w:rPr>
           <w:sz w:val="28"/>
         </w:rPr>
-        <w:t xml:space="preserve"> MKZ</w:t>
-      </w:r>
-      <w:r>
-        <w:rPr>
-          <w:sz w:val="28"/>
-        </w:rPr>
-        <w:t>.</w:t>
+        <w:t xml:space="preserve"> MKZ. В данном случае метрика – это расстояние, пройденное за минуту без столкновений и съезда на обочину.</w:t>
       </w:r>
       <w:r>
         <w:rPr>
@@ -608,66 +595,55 @@
         <w:rPr>
           <w:sz w:val="28"/>
         </w:rPr>
-        <w:t>В данном случае метрика – это расстояние, пройденное за минуту без столкновений и съезда на обочину.</w:t>
-      </w:r>
-      <w:r>
-        <w:rPr>
-          <w:sz w:val="28"/>
-        </w:rPr>
+        <w:t xml:space="preserve">Чтобы улучшить результат разработали алгоритм опережения впереди идущих автомобилей. </w:t>
+      </w:r>
+    </w:p>
+    <w:p>
+      <w:pPr>
+        <w:rPr>
+          <w:sz w:val="28"/>
+        </w:rPr>
+      </w:pPr>
+    </w:p>
+    <w:p>
+      <w:pPr>
+        <w:spacing w:before="240" w:after="240"/>
+        <w:ind w:left="-1134" w:right="-285"/>
+        <w:jc w:val="both"/>
+        <w:rPr>
+          <w:b/>
+          <w:sz w:val="28"/>
+          <w:szCs w:val="28"/>
+        </w:rPr>
+      </w:pPr>
+      <w:r>
+        <w:rPr>
+          <w:b/>
+          <w:sz w:val="28"/>
+          <w:szCs w:val="28"/>
+        </w:rPr>
+        <w:t>Листинг</w:t>
+      </w:r>
+    </w:p>
+    <w:p>
+      <w:r>
+        <w:tab/>
+      </w:r>
+      <w:r>
+        <w:tab/>
+      </w:r>
+      <w:r>
+        <w:t>"""</w:t>
+      </w:r>
+      <w:r>
+        <w:rPr>
+          <w:lang w:val="en-US"/>
+        </w:rPr>
+        <w:t>Sample</w:t>
+      </w:r>
+      <w:r>
         <w:t xml:space="preserve"> </w:t>
       </w:r>
-      <w:r>
-        <w:rPr>
-          <w:sz w:val="28"/>
-        </w:rPr>
-        <w:t xml:space="preserve">Чтобы улучшить результат разработали алгоритм опережения впереди идущих автомобилей. </w:t>
-      </w:r>
-    </w:p>
-    <w:p>
-      <w:pPr>
-        <w:rPr>
-          <w:sz w:val="28"/>
-        </w:rPr>
-      </w:pPr>
-    </w:p>
-    <w:p>
-      <w:pPr>
-        <w:spacing w:before="240" w:after="240"/>
-        <w:ind w:left="-1134" w:right="-285"/>
-        <w:jc w:val="both"/>
-        <w:rPr>
-          <w:b/>
-          <w:sz w:val="28"/>
-          <w:szCs w:val="28"/>
-        </w:rPr>
-      </w:pPr>
-      <w:r>
-        <w:rPr>
-          <w:b/>
-          <w:sz w:val="28"/>
-          <w:szCs w:val="28"/>
-        </w:rPr>
-        <w:t>Листинг</w:t>
-      </w:r>
-    </w:p>
-    <w:p>
-      <w:pPr>
-        <w:rPr>
-          <w:lang w:val="en-US"/>
-        </w:rPr>
-      </w:pPr>
-      <w:r>
-        <w:tab/>
-      </w:r>
-      <w:r>
-        <w:tab/>
-      </w:r>
-      <w:r>
-        <w:rPr>
-          <w:lang w:val="en-US"/>
-        </w:rPr>
-        <w:t xml:space="preserve">"""Sample </w:t>
-      </w:r>
       <w:proofErr w:type="spellStart"/>
       <w:r>
         <w:rPr>
@@ -677,19 +653,55 @@
       </w:r>
       <w:proofErr w:type="spellEnd"/>
       <w:r>
-        <w:rPr>
-          <w:lang w:val="en-US"/>
-        </w:rPr>
-        <w:t xml:space="preserve"> controller for highway driving benchmark."""</w:t>
-      </w:r>
-    </w:p>
-    <w:p>
-      <w:pPr>
-        <w:rPr>
-          <w:lang w:val="en-US"/>
-        </w:rPr>
-      </w:pPr>
-    </w:p>
+        <w:t xml:space="preserve"> </w:t>
+      </w:r>
+      <w:r>
+        <w:rPr>
+          <w:lang w:val="en-US"/>
+        </w:rPr>
+        <w:t>controller</w:t>
+      </w:r>
+      <w:r>
+        <w:t xml:space="preserve"> </w:t>
+      </w:r>
+      <w:r>
+        <w:rPr>
+          <w:lang w:val="en-US"/>
+        </w:rPr>
+        <w:t>for</w:t>
+      </w:r>
+      <w:r>
+        <w:t xml:space="preserve"> </w:t>
+      </w:r>
+      <w:r>
+        <w:rPr>
+          <w:lang w:val="en-US"/>
+        </w:rPr>
+        <w:t>highway</w:t>
+      </w:r>
+      <w:r>
+        <w:t xml:space="preserve"> </w:t>
+      </w:r>
+      <w:r>
+        <w:rPr>
+          <w:lang w:val="en-US"/>
+        </w:rPr>
+        <w:t>driving</w:t>
+      </w:r>
+      <w:r>
+        <w:t xml:space="preserve"> </w:t>
+      </w:r>
+      <w:r>
+        <w:rPr>
+          <w:lang w:val="en-US"/>
+        </w:rPr>
+        <w:t>benchmark</w:t>
+      </w:r>
+      <w:r>
+        <w:t>."""</w:t>
+      </w:r>
+    </w:p>
+    <w:p/>
     <w:p>
       <w:pPr>
         <w:rPr>
@@ -3419,6 +3431,11 @@
       </w:pPr>
     </w:p>
     <w:p>
+      <w:pPr>
+        <w:rPr>
+          <w:lang w:val="en-US"/>
+        </w:rPr>
+      </w:pPr>
       <w:r>
         <w:rPr>
           <w:lang w:val="en-US"/>
@@ -3428,44 +3445,65 @@
       <w:proofErr w:type="spellStart"/>
       <w:proofErr w:type="gramStart"/>
       <w:r>
+        <w:rPr>
+          <w:lang w:val="en-US"/>
+        </w:rPr>
         <w:t>driver.setSteeringAngle</w:t>
       </w:r>
       <w:proofErr w:type="spellEnd"/>
       <w:proofErr w:type="gramEnd"/>
       <w:r>
+        <w:rPr>
+          <w:lang w:val="en-US"/>
+        </w:rPr>
         <w:t xml:space="preserve">(-0.0019) </w:t>
       </w:r>
     </w:p>
     <w:p>
-      <w:r>
+      <w:pPr>
+        <w:rPr>
+          <w:lang w:val="en-US"/>
+        </w:rPr>
+      </w:pPr>
+      <w:r>
+        <w:rPr>
+          <w:lang w:val="en-US"/>
+        </w:rPr>
         <w:t xml:space="preserve">            </w:t>
       </w:r>
       <w:proofErr w:type="spellStart"/>
       <w:r>
+        <w:rPr>
+          <w:lang w:val="en-US"/>
+        </w:rPr>
         <w:t>rightLaneFlag</w:t>
       </w:r>
       <w:proofErr w:type="spellEnd"/>
       <w:r>
+        <w:rPr>
+          <w:lang w:val="en-US"/>
+        </w:rPr>
         <w:t xml:space="preserve"> = 1</w:t>
       </w:r>
     </w:p>
     <w:p>
-      <w:r>
-        <w:t xml:space="preserve">    </w:t>
-      </w:r>
-      <w:proofErr w:type="spellStart"/>
-      <w:r>
-        <w:t>timer</w:t>
-      </w:r>
-      <w:proofErr w:type="spellEnd"/>
-      <w:r>
-        <w:t xml:space="preserve"> += 1</w:t>
-      </w:r>
-    </w:p>
-    <w:p>
-      <w:pPr>
-        <w:rPr>
-          <w:sz w:val="28"/>
+      <w:pPr>
+        <w:rPr>
+          <w:lang w:val="en-US"/>
+        </w:rPr>
+      </w:pPr>
+      <w:r>
+        <w:rPr>
+          <w:lang w:val="en-US"/>
+        </w:rPr>
+        <w:t xml:space="preserve">    timer += 1</w:t>
+      </w:r>
+    </w:p>
+    <w:p>
+      <w:pPr>
+        <w:rPr>
+          <w:sz w:val="28"/>
+          <w:lang w:val="en-US"/>
         </w:rPr>
       </w:pPr>
     </w:p>
@@ -3540,6 +3578,14 @@
           <w:szCs w:val="28"/>
         </w:rPr>
       </w:pPr>
+      <w:r>
+        <w:rPr>
+          <w:b/>
+          <w:sz w:val="28"/>
+          <w:szCs w:val="28"/>
+        </w:rPr>
+        <w:t>Описание алгоритма</w:t>
+      </w:r>
     </w:p>
     <w:p>
       <w:pPr>
@@ -3547,11 +3593,21 @@
         <w:ind w:left="-1134" w:right="-285"/>
         <w:jc w:val="both"/>
         <w:rPr>
-          <w:b/>
-          <w:sz w:val="28"/>
-          <w:szCs w:val="28"/>
-        </w:rPr>
-      </w:pPr>
+          <w:szCs w:val="28"/>
+        </w:rPr>
+      </w:pPr>
+      <w:r>
+        <w:rPr>
+          <w:szCs w:val="28"/>
+        </w:rPr>
+        <w:t>Функция используется для</w:t>
+      </w:r>
+      <w:r>
+        <w:rPr>
+          <w:szCs w:val="28"/>
+        </w:rPr>
+        <w:t xml:space="preserve"> определения наличия объекта перед сенсором</w:t>
+      </w:r>
     </w:p>
     <w:p>
       <w:pPr>
@@ -3559,62 +3615,18 @@
         <w:ind w:left="-1134" w:right="-285"/>
         <w:jc w:val="both"/>
         <w:rPr>
-          <w:b/>
-          <w:sz w:val="28"/>
-          <w:szCs w:val="28"/>
-        </w:rPr>
-      </w:pPr>
-    </w:p>
-    <w:p>
-      <w:pPr>
-        <w:spacing w:before="240" w:after="240"/>
-        <w:ind w:left="-1134" w:right="-285"/>
-        <w:jc w:val="both"/>
-        <w:rPr>
-          <w:b/>
-          <w:sz w:val="28"/>
-          <w:szCs w:val="28"/>
-        </w:rPr>
-      </w:pPr>
-    </w:p>
-    <w:p>
-      <w:pPr>
-        <w:spacing w:before="240" w:after="240"/>
-        <w:ind w:left="-1134" w:right="-285"/>
-        <w:jc w:val="both"/>
-        <w:rPr>
-          <w:b/>
-          <w:sz w:val="28"/>
-          <w:szCs w:val="28"/>
-        </w:rPr>
-      </w:pPr>
-      <w:bookmarkStart w:id="1" w:name="_GoBack"/>
-      <w:bookmarkEnd w:id="1"/>
-      <w:r>
-        <w:rPr>
-          <w:b/>
-          <w:sz w:val="28"/>
-          <w:szCs w:val="28"/>
-        </w:rPr>
-        <w:lastRenderedPageBreak/>
-        <w:t>Результаты</w:t>
-      </w:r>
-    </w:p>
-    <w:p>
-      <w:pPr>
-        <w:rPr>
-          <w:sz w:val="28"/>
-        </w:rPr>
-      </w:pPr>
-      <w:r>
-        <w:rPr>
-          <w:sz w:val="28"/>
+          <w:szCs w:val="28"/>
+        </w:rPr>
+      </w:pPr>
+      <w:r>
+        <w:rPr>
+          <w:lang w:val="en-US"/>
         </w:rPr>
         <w:drawing>
-          <wp:inline distT="0" distB="0" distL="0" distR="0" wp14:anchorId="26FC63B9" wp14:editId="47CB7A7D">
-            <wp:extent cx="3372321" cy="3315163"/>
-            <wp:effectExtent l="0" t="0" r="0" b="0"/>
-            <wp:docPr id="1" name="Рисунок 1"/>
+          <wp:inline distT="0" distB="0" distL="0" distR="0" wp14:anchorId="39D71A24" wp14:editId="5AD405D6">
+            <wp:extent cx="4734586" cy="666843"/>
+            <wp:effectExtent l="0" t="0" r="8890" b="0"/>
+            <wp:docPr id="2" name="Рисунок 2"/>
             <wp:cNvGraphicFramePr>
               <a:graphicFrameLocks xmlns:a="http://schemas.openxmlformats.org/drawingml/2006/main" noChangeAspect="1"/>
             </wp:cNvGraphicFramePr>
@@ -3634,7 +3646,1535 @@
                   <pic:spPr>
                     <a:xfrm>
                       <a:off x="0" y="0"/>
-                      <a:ext cx="3372321" cy="3315163"/>
+                      <a:ext cx="4734586" cy="666843"/>
+                    </a:xfrm>
+                    <a:prstGeom prst="rect">
+                      <a:avLst/>
+                    </a:prstGeom>
+                  </pic:spPr>
+                </pic:pic>
+              </a:graphicData>
+            </a:graphic>
+          </wp:inline>
+        </w:drawing>
+      </w:r>
+    </w:p>
+    <w:p>
+      <w:pPr>
+        <w:spacing w:before="240" w:after="240"/>
+        <w:ind w:left="-1134" w:right="-285"/>
+        <w:jc w:val="both"/>
+        <w:rPr>
+          <w:szCs w:val="28"/>
+        </w:rPr>
+      </w:pPr>
+      <w:r>
+        <w:rPr>
+          <w:szCs w:val="28"/>
+        </w:rPr>
+        <w:lastRenderedPageBreak/>
+        <w:t>Функция</w:t>
+      </w:r>
+      <w:r>
+        <w:rPr>
+          <w:szCs w:val="28"/>
+        </w:rPr>
+        <w:t xml:space="preserve"> внутри себя определяет есть ли слева-спереди</w:t>
+      </w:r>
+      <w:r>
+        <w:rPr>
+          <w:szCs w:val="28"/>
+        </w:rPr>
+        <w:t xml:space="preserve">, </w:t>
+      </w:r>
+      <w:r>
+        <w:rPr>
+          <w:szCs w:val="28"/>
+        </w:rPr>
+        <w:t xml:space="preserve">слева место для обгона </w:t>
+      </w:r>
+      <w:proofErr w:type="gramStart"/>
+      <w:r>
+        <w:rPr>
+          <w:szCs w:val="28"/>
+        </w:rPr>
+        <w:t>и</w:t>
+      </w:r>
+      <w:proofErr w:type="gramEnd"/>
+      <w:r>
+        <w:rPr>
+          <w:szCs w:val="28"/>
+        </w:rPr>
+        <w:t xml:space="preserve"> если оно есть задаёт угол поворота налево и возвращает значение угла поворота направо для последующего выравнивания на полосе. Если места нет продолжает двигаться прямо.</w:t>
+      </w:r>
+    </w:p>
+    <w:p>
+      <w:pPr>
+        <w:spacing w:before="240" w:after="240"/>
+        <w:ind w:left="-1134" w:right="-285"/>
+        <w:jc w:val="both"/>
+        <w:rPr>
+          <w:b/>
+          <w:sz w:val="28"/>
+          <w:szCs w:val="28"/>
+          <w:lang w:val="en-US"/>
+        </w:rPr>
+      </w:pPr>
+      <w:r>
+        <w:rPr>
+          <w:b/>
+          <w:sz w:val="28"/>
+          <w:szCs w:val="28"/>
+          <w:lang w:val="en-US"/>
+        </w:rPr>
+        <w:drawing>
+          <wp:inline distT="0" distB="0" distL="0" distR="0" wp14:anchorId="1EE3FFF8" wp14:editId="7CEE3DCC">
+            <wp:extent cx="4029637" cy="1552792"/>
+            <wp:effectExtent l="0" t="0" r="0" b="9525"/>
+            <wp:docPr id="3" name="Рисунок 3"/>
+            <wp:cNvGraphicFramePr>
+              <a:graphicFrameLocks xmlns:a="http://schemas.openxmlformats.org/drawingml/2006/main" noChangeAspect="1"/>
+            </wp:cNvGraphicFramePr>
+            <a:graphic xmlns:a="http://schemas.openxmlformats.org/drawingml/2006/main">
+              <a:graphicData uri="http://schemas.openxmlformats.org/drawingml/2006/picture">
+                <pic:pic xmlns:pic="http://schemas.openxmlformats.org/drawingml/2006/picture">
+                  <pic:nvPicPr>
+                    <pic:cNvPr id="1" name=""/>
+                    <pic:cNvPicPr/>
+                  </pic:nvPicPr>
+                  <pic:blipFill>
+                    <a:blip r:embed="rId5"/>
+                    <a:stretch>
+                      <a:fillRect/>
+                    </a:stretch>
+                  </pic:blipFill>
+                  <pic:spPr>
+                    <a:xfrm>
+                      <a:off x="0" y="0"/>
+                      <a:ext cx="4029637" cy="1552792"/>
+                    </a:xfrm>
+                    <a:prstGeom prst="rect">
+                      <a:avLst/>
+                    </a:prstGeom>
+                  </pic:spPr>
+                </pic:pic>
+              </a:graphicData>
+            </a:graphic>
+          </wp:inline>
+        </w:drawing>
+      </w:r>
+    </w:p>
+    <w:p>
+      <w:pPr>
+        <w:spacing w:before="240" w:after="240"/>
+        <w:ind w:left="-1134" w:right="-285"/>
+        <w:jc w:val="both"/>
+        <w:rPr>
+          <w:szCs w:val="28"/>
+        </w:rPr>
+      </w:pPr>
+      <w:r>
+        <w:rPr>
+          <w:szCs w:val="28"/>
+        </w:rPr>
+        <w:t>Список доступных датчиков</w:t>
+      </w:r>
+    </w:p>
+    <w:p>
+      <w:pPr>
+        <w:spacing w:before="240" w:after="240"/>
+        <w:ind w:left="-1134" w:right="-285"/>
+        <w:jc w:val="both"/>
+        <w:rPr>
+          <w:b/>
+          <w:sz w:val="28"/>
+          <w:szCs w:val="28"/>
+          <w:lang w:val="en-US"/>
+        </w:rPr>
+      </w:pPr>
+      <w:r>
+        <w:rPr>
+          <w:b/>
+          <w:sz w:val="28"/>
+          <w:szCs w:val="28"/>
+          <w:lang w:val="en-US"/>
+        </w:rPr>
+        <w:drawing>
+          <wp:inline distT="0" distB="0" distL="0" distR="0" wp14:anchorId="7B05B739" wp14:editId="7DE2A448">
+            <wp:extent cx="2686425" cy="2095792"/>
+            <wp:effectExtent l="0" t="0" r="0" b="0"/>
+            <wp:docPr id="4" name="Рисунок 4"/>
+            <wp:cNvGraphicFramePr>
+              <a:graphicFrameLocks xmlns:a="http://schemas.openxmlformats.org/drawingml/2006/main" noChangeAspect="1"/>
+            </wp:cNvGraphicFramePr>
+            <a:graphic xmlns:a="http://schemas.openxmlformats.org/drawingml/2006/main">
+              <a:graphicData uri="http://schemas.openxmlformats.org/drawingml/2006/picture">
+                <pic:pic xmlns:pic="http://schemas.openxmlformats.org/drawingml/2006/picture">
+                  <pic:nvPicPr>
+                    <pic:cNvPr id="1" name=""/>
+                    <pic:cNvPicPr/>
+                  </pic:nvPicPr>
+                  <pic:blipFill>
+                    <a:blip r:embed="rId6"/>
+                    <a:stretch>
+                      <a:fillRect/>
+                    </a:stretch>
+                  </pic:blipFill>
+                  <pic:spPr>
+                    <a:xfrm>
+                      <a:off x="0" y="0"/>
+                      <a:ext cx="2686425" cy="2095792"/>
+                    </a:xfrm>
+                    <a:prstGeom prst="rect">
+                      <a:avLst/>
+                    </a:prstGeom>
+                  </pic:spPr>
+                </pic:pic>
+              </a:graphicData>
+            </a:graphic>
+          </wp:inline>
+        </w:drawing>
+      </w:r>
+    </w:p>
+    <w:p>
+      <w:pPr>
+        <w:spacing w:before="240" w:after="240"/>
+        <w:ind w:left="-1134" w:right="-285"/>
+        <w:jc w:val="both"/>
+        <w:rPr>
+          <w:szCs w:val="28"/>
+        </w:rPr>
+      </w:pPr>
+      <w:r>
+        <w:rPr>
+          <w:szCs w:val="28"/>
+        </w:rPr>
+        <w:t>Список переменных</w:t>
+      </w:r>
+    </w:p>
+    <w:p>
+      <w:pPr>
+        <w:spacing w:before="240" w:after="240"/>
+        <w:ind w:left="-1134" w:right="-285"/>
+        <w:jc w:val="both"/>
+        <w:rPr>
+          <w:b/>
+          <w:sz w:val="28"/>
+          <w:szCs w:val="28"/>
+          <w:lang w:val="en-US"/>
+        </w:rPr>
+      </w:pPr>
+      <w:r>
+        <w:rPr>
+          <w:b/>
+          <w:sz w:val="28"/>
+          <w:szCs w:val="28"/>
+          <w:lang w:val="en-US"/>
+        </w:rPr>
+        <w:drawing>
+          <wp:inline distT="0" distB="0" distL="0" distR="0" wp14:anchorId="37F1C4DC" wp14:editId="5D5748E0">
+            <wp:extent cx="1181265" cy="1190791"/>
+            <wp:effectExtent l="0" t="0" r="0" b="9525"/>
+            <wp:docPr id="7" name="Рисунок 7"/>
+            <wp:cNvGraphicFramePr>
+              <a:graphicFrameLocks xmlns:a="http://schemas.openxmlformats.org/drawingml/2006/main" noChangeAspect="1"/>
+            </wp:cNvGraphicFramePr>
+            <a:graphic xmlns:a="http://schemas.openxmlformats.org/drawingml/2006/main">
+              <a:graphicData uri="http://schemas.openxmlformats.org/drawingml/2006/picture">
+                <pic:pic xmlns:pic="http://schemas.openxmlformats.org/drawingml/2006/picture">
+                  <pic:nvPicPr>
+                    <pic:cNvPr id="1" name=""/>
+                    <pic:cNvPicPr/>
+                  </pic:nvPicPr>
+                  <pic:blipFill>
+                    <a:blip r:embed="rId7"/>
+                    <a:stretch>
+                      <a:fillRect/>
+                    </a:stretch>
+                  </pic:blipFill>
+                  <pic:spPr>
+                    <a:xfrm>
+                      <a:off x="0" y="0"/>
+                      <a:ext cx="1181265" cy="1190791"/>
+                    </a:xfrm>
+                    <a:prstGeom prst="rect">
+                      <a:avLst/>
+                    </a:prstGeom>
+                  </pic:spPr>
+                </pic:pic>
+              </a:graphicData>
+            </a:graphic>
+          </wp:inline>
+        </w:drawing>
+      </w:r>
+    </w:p>
+    <w:p>
+      <w:pPr>
+        <w:spacing w:before="240" w:after="240"/>
+        <w:ind w:left="-1134" w:right="-285"/>
+        <w:jc w:val="both"/>
+        <w:rPr>
+          <w:szCs w:val="28"/>
+        </w:rPr>
+      </w:pPr>
+      <w:r>
+        <w:rPr>
+          <w:szCs w:val="28"/>
+          <w:lang w:val="en-US"/>
+        </w:rPr>
+        <w:t>t</w:t>
+      </w:r>
+      <w:r>
+        <w:rPr>
+          <w:szCs w:val="28"/>
+          <w:lang w:val="en-US"/>
+        </w:rPr>
+        <w:t>imer</w:t>
+      </w:r>
+      <w:r>
+        <w:rPr>
+          <w:szCs w:val="28"/>
+        </w:rPr>
+        <w:t xml:space="preserve"> – </w:t>
+      </w:r>
+      <w:r>
+        <w:rPr>
+          <w:szCs w:val="28"/>
+        </w:rPr>
+        <w:t xml:space="preserve">изменяется в цикле от 0 до 350. Нужен для переходов в </w:t>
+      </w:r>
+      <w:r>
+        <w:rPr>
+          <w:szCs w:val="28"/>
+          <w:lang w:val="en-US"/>
+        </w:rPr>
+        <w:t>if</w:t>
+      </w:r>
+      <w:r>
+        <w:rPr>
+          <w:szCs w:val="28"/>
+        </w:rPr>
+        <w:t xml:space="preserve"> в определённый момент времени.</w:t>
+      </w:r>
+    </w:p>
+    <w:p>
+      <w:pPr>
+        <w:spacing w:before="240" w:after="240"/>
+        <w:ind w:left="-1134" w:right="-285"/>
+        <w:jc w:val="both"/>
+        <w:rPr>
+          <w:szCs w:val="28"/>
+        </w:rPr>
+      </w:pPr>
+      <w:proofErr w:type="spellStart"/>
+      <w:r>
+        <w:rPr>
+          <w:szCs w:val="28"/>
+          <w:lang w:val="en-US"/>
+        </w:rPr>
+        <w:t>overTakeFlag</w:t>
+      </w:r>
+      <w:proofErr w:type="spellEnd"/>
+      <w:r>
+        <w:rPr>
+          <w:szCs w:val="28"/>
+        </w:rPr>
+        <w:t xml:space="preserve"> - </w:t>
+      </w:r>
+      <w:r>
+        <w:rPr>
+          <w:szCs w:val="28"/>
+        </w:rPr>
+        <w:t>флаг</w:t>
+      </w:r>
+      <w:r>
+        <w:rPr>
+          <w:szCs w:val="28"/>
+        </w:rPr>
+        <w:t xml:space="preserve"> </w:t>
+      </w:r>
+      <w:r>
+        <w:rPr>
+          <w:szCs w:val="28"/>
+        </w:rPr>
+        <w:t xml:space="preserve">изменяется </w:t>
+      </w:r>
+      <w:r>
+        <w:rPr>
+          <w:szCs w:val="28"/>
+        </w:rPr>
+        <w:t xml:space="preserve">в значениях </w:t>
+      </w:r>
+      <w:r>
+        <w:rPr>
+          <w:szCs w:val="28"/>
+        </w:rPr>
+        <w:t xml:space="preserve">0,1,2.  </w:t>
+      </w:r>
+      <w:r>
+        <w:rPr>
+          <w:szCs w:val="28"/>
+        </w:rPr>
+        <w:t>0 – означает что автомобиль начал обгон. 1 – автомобиль готов к обгону. 2 – автомобиль движется к правой полосе.</w:t>
+      </w:r>
+    </w:p>
+    <w:p>
+      <w:pPr>
+        <w:spacing w:before="240" w:after="240"/>
+        <w:ind w:left="-1134" w:right="-285"/>
+        <w:jc w:val="both"/>
+        <w:rPr>
+          <w:b/>
+          <w:sz w:val="28"/>
+          <w:szCs w:val="28"/>
+        </w:rPr>
+      </w:pPr>
+      <w:proofErr w:type="spellStart"/>
+      <w:r>
+        <w:rPr>
+          <w:szCs w:val="28"/>
+          <w:lang w:val="en-US"/>
+        </w:rPr>
+        <w:t>rightL</w:t>
+      </w:r>
+      <w:r>
+        <w:rPr>
+          <w:szCs w:val="28"/>
+          <w:lang w:val="en-US"/>
+        </w:rPr>
+        <w:t>a</w:t>
+      </w:r>
+      <w:r>
+        <w:rPr>
+          <w:szCs w:val="28"/>
+          <w:lang w:val="en-US"/>
+        </w:rPr>
+        <w:t>n</w:t>
+      </w:r>
+      <w:r>
+        <w:rPr>
+          <w:szCs w:val="28"/>
+          <w:lang w:val="en-US"/>
+        </w:rPr>
+        <w:t>eFlag</w:t>
+      </w:r>
+      <w:proofErr w:type="spellEnd"/>
+      <w:r>
+        <w:rPr>
+          <w:szCs w:val="28"/>
+        </w:rPr>
+        <w:t xml:space="preserve"> - </w:t>
+      </w:r>
+      <w:r>
+        <w:rPr>
+          <w:szCs w:val="28"/>
+        </w:rPr>
+        <w:t>флаг</w:t>
+      </w:r>
+      <w:r>
+        <w:rPr>
+          <w:szCs w:val="28"/>
+        </w:rPr>
+        <w:t xml:space="preserve"> </w:t>
+      </w:r>
+      <w:r>
+        <w:rPr>
+          <w:szCs w:val="28"/>
+        </w:rPr>
+        <w:t xml:space="preserve">изменяется в значениях </w:t>
+      </w:r>
+      <w:r>
+        <w:rPr>
+          <w:szCs w:val="28"/>
+        </w:rPr>
+        <w:t xml:space="preserve">0,1. 0 </w:t>
+      </w:r>
+      <w:r>
+        <w:rPr>
+          <w:szCs w:val="28"/>
+        </w:rPr>
+        <w:t xml:space="preserve">– означает </w:t>
+      </w:r>
+      <w:r>
+        <w:rPr>
+          <w:szCs w:val="28"/>
+        </w:rPr>
+        <w:t>что автомобиль совершает</w:t>
+      </w:r>
+      <w:r>
+        <w:rPr>
+          <w:szCs w:val="28"/>
+        </w:rPr>
+        <w:t xml:space="preserve"> обгон</w:t>
+      </w:r>
+      <w:r>
+        <w:rPr>
+          <w:szCs w:val="28"/>
+        </w:rPr>
+        <w:t xml:space="preserve">. 1 </w:t>
+      </w:r>
+      <w:r>
+        <w:rPr>
+          <w:szCs w:val="28"/>
+        </w:rPr>
+        <w:t>–</w:t>
+      </w:r>
+      <w:r>
+        <w:rPr>
+          <w:szCs w:val="28"/>
+        </w:rPr>
+        <w:t xml:space="preserve"> </w:t>
+      </w:r>
+      <w:r>
+        <w:rPr>
+          <w:szCs w:val="28"/>
+        </w:rPr>
+        <w:t xml:space="preserve">автомобилю нужно держаться у правого отбойника. </w:t>
+      </w:r>
+    </w:p>
+    <w:p>
+      <w:pPr>
+        <w:spacing w:before="240" w:after="240"/>
+        <w:ind w:left="-1134" w:right="-285"/>
+        <w:jc w:val="both"/>
+        <w:rPr>
+          <w:szCs w:val="28"/>
+        </w:rPr>
+      </w:pPr>
+      <w:r>
+        <w:rPr>
+          <w:szCs w:val="28"/>
+          <w:lang w:val="en-US"/>
+        </w:rPr>
+        <w:t>d</w:t>
+      </w:r>
+      <w:r>
+        <w:rPr>
+          <w:szCs w:val="28"/>
+          <w:lang w:val="en-US"/>
+        </w:rPr>
+        <w:t>irection</w:t>
+      </w:r>
+      <w:r>
+        <w:rPr>
+          <w:szCs w:val="28"/>
+        </w:rPr>
+        <w:t xml:space="preserve"> – </w:t>
+      </w:r>
+      <w:r>
+        <w:rPr>
+          <w:szCs w:val="28"/>
+        </w:rPr>
+        <w:t>нужна для выравнивания на средней полосе.</w:t>
+      </w:r>
+    </w:p>
+    <w:p>
+      <w:pPr>
+        <w:spacing w:before="240" w:after="240"/>
+        <w:ind w:left="-1134" w:right="-285"/>
+        <w:jc w:val="both"/>
+        <w:rPr>
+          <w:szCs w:val="28"/>
+        </w:rPr>
+      </w:pPr>
+      <w:proofErr w:type="spellStart"/>
+      <w:r>
+        <w:rPr>
+          <w:szCs w:val="28"/>
+          <w:lang w:val="en-US"/>
+        </w:rPr>
+        <w:t>rold</w:t>
+      </w:r>
+      <w:proofErr w:type="spellEnd"/>
+      <w:r>
+        <w:rPr>
+          <w:szCs w:val="28"/>
+        </w:rPr>
+        <w:t xml:space="preserve"> – </w:t>
+      </w:r>
+      <w:r>
+        <w:rPr>
+          <w:szCs w:val="28"/>
+        </w:rPr>
+        <w:t>раз в короткий промежуток времени запоминает значение правого датчика.</w:t>
+      </w:r>
+    </w:p>
+    <w:p>
+      <w:pPr>
+        <w:spacing w:before="240" w:after="240"/>
+        <w:ind w:left="-1134" w:right="-285"/>
+        <w:jc w:val="both"/>
+        <w:rPr>
+          <w:szCs w:val="28"/>
+        </w:rPr>
+      </w:pPr>
+    </w:p>
+    <w:p>
+      <w:pPr>
+        <w:spacing w:before="240" w:after="240"/>
+        <w:ind w:left="-1134" w:right="-285"/>
+        <w:jc w:val="both"/>
+        <w:rPr>
+          <w:szCs w:val="28"/>
+        </w:rPr>
+      </w:pPr>
+    </w:p>
+    <w:p>
+      <w:pPr>
+        <w:spacing w:before="240" w:after="240"/>
+        <w:ind w:left="-1134" w:right="-285"/>
+        <w:jc w:val="both"/>
+        <w:rPr>
+          <w:szCs w:val="28"/>
+        </w:rPr>
+      </w:pPr>
+      <w:r>
+        <w:rPr>
+          <w:szCs w:val="28"/>
+        </w:rPr>
+        <w:lastRenderedPageBreak/>
+        <w:t>Вход в бесконечный цикл. Изменение скорости авто в зависимости от значения переднего датчика.</w:t>
+      </w:r>
+    </w:p>
+    <w:p>
+      <w:pPr>
+        <w:spacing w:before="240" w:after="240"/>
+        <w:ind w:left="-1134" w:right="-285"/>
+        <w:jc w:val="both"/>
+        <w:rPr>
+          <w:szCs w:val="28"/>
+        </w:rPr>
+      </w:pPr>
+      <w:r>
+        <w:rPr>
+          <w:szCs w:val="28"/>
+        </w:rPr>
+        <w:t>Запоминание</w:t>
+      </w:r>
+      <w:r>
+        <w:rPr>
+          <w:szCs w:val="28"/>
+        </w:rPr>
+        <w:t xml:space="preserve"> значени</w:t>
+      </w:r>
+      <w:r>
+        <w:rPr>
+          <w:szCs w:val="28"/>
+        </w:rPr>
+        <w:t>я</w:t>
+      </w:r>
+      <w:r>
+        <w:rPr>
+          <w:szCs w:val="28"/>
+        </w:rPr>
+        <w:t xml:space="preserve"> правого датчика</w:t>
+      </w:r>
+      <w:r>
+        <w:rPr>
+          <w:szCs w:val="28"/>
+        </w:rPr>
+        <w:t xml:space="preserve"> в </w:t>
+      </w:r>
+      <w:proofErr w:type="spellStart"/>
+      <w:r>
+        <w:rPr>
+          <w:szCs w:val="28"/>
+          <w:lang w:val="en-US"/>
+        </w:rPr>
+        <w:t>rold</w:t>
+      </w:r>
+      <w:proofErr w:type="spellEnd"/>
+      <w:r>
+        <w:rPr>
+          <w:szCs w:val="28"/>
+        </w:rPr>
+        <w:t>.</w:t>
+      </w:r>
+    </w:p>
+    <w:p>
+      <w:pPr>
+        <w:spacing w:before="240" w:after="240"/>
+        <w:ind w:left="-1134" w:right="-285"/>
+        <w:jc w:val="both"/>
+        <w:rPr>
+          <w:szCs w:val="28"/>
+        </w:rPr>
+      </w:pPr>
+      <w:r>
+        <w:rPr>
+          <w:szCs w:val="28"/>
+        </w:rPr>
+        <w:drawing>
+          <wp:inline distT="0" distB="0" distL="0" distR="0" wp14:anchorId="2FEB426A" wp14:editId="6099B866">
+            <wp:extent cx="4801270" cy="1495634"/>
+            <wp:effectExtent l="0" t="0" r="0" b="9525"/>
+            <wp:docPr id="8" name="Рисунок 8"/>
+            <wp:cNvGraphicFramePr>
+              <a:graphicFrameLocks xmlns:a="http://schemas.openxmlformats.org/drawingml/2006/main" noChangeAspect="1"/>
+            </wp:cNvGraphicFramePr>
+            <a:graphic xmlns:a="http://schemas.openxmlformats.org/drawingml/2006/main">
+              <a:graphicData uri="http://schemas.openxmlformats.org/drawingml/2006/picture">
+                <pic:pic xmlns:pic="http://schemas.openxmlformats.org/drawingml/2006/picture">
+                  <pic:nvPicPr>
+                    <pic:cNvPr id="1" name=""/>
+                    <pic:cNvPicPr/>
+                  </pic:nvPicPr>
+                  <pic:blipFill>
+                    <a:blip r:embed="rId8"/>
+                    <a:stretch>
+                      <a:fillRect/>
+                    </a:stretch>
+                  </pic:blipFill>
+                  <pic:spPr>
+                    <a:xfrm>
+                      <a:off x="0" y="0"/>
+                      <a:ext cx="4801270" cy="1495634"/>
+                    </a:xfrm>
+                    <a:prstGeom prst="rect">
+                      <a:avLst/>
+                    </a:prstGeom>
+                  </pic:spPr>
+                </pic:pic>
+              </a:graphicData>
+            </a:graphic>
+          </wp:inline>
+        </w:drawing>
+      </w:r>
+    </w:p>
+    <w:p>
+      <w:pPr>
+        <w:spacing w:before="240" w:after="240"/>
+        <w:ind w:left="-1134" w:right="-285"/>
+        <w:jc w:val="both"/>
+        <w:rPr>
+          <w:szCs w:val="28"/>
+        </w:rPr>
+      </w:pPr>
+      <w:r>
+        <w:rPr>
+          <w:szCs w:val="28"/>
+        </w:rPr>
+        <w:t xml:space="preserve">Начало манёвра обгона если спереди есть препятствие. Если есть и </w:t>
+      </w:r>
+      <w:proofErr w:type="spellStart"/>
+      <w:r>
+        <w:rPr>
+          <w:szCs w:val="28"/>
+          <w:lang w:val="en-US"/>
+        </w:rPr>
+        <w:t>overTakeFlag</w:t>
+      </w:r>
+      <w:proofErr w:type="spellEnd"/>
+      <w:r>
+        <w:rPr>
+          <w:szCs w:val="28"/>
+        </w:rPr>
+        <w:t xml:space="preserve"> = 1 </w:t>
+      </w:r>
+      <w:r>
+        <w:rPr>
+          <w:szCs w:val="28"/>
+        </w:rPr>
+        <w:t xml:space="preserve">выполняется проверка в функции </w:t>
+      </w:r>
+      <w:proofErr w:type="gramStart"/>
+      <w:r>
+        <w:rPr>
+          <w:szCs w:val="28"/>
+          <w:lang w:val="en-US"/>
+        </w:rPr>
+        <w:t>overtake</w:t>
+      </w:r>
+      <w:r>
+        <w:rPr>
+          <w:szCs w:val="28"/>
+        </w:rPr>
+        <w:t>(</w:t>
+      </w:r>
+      <w:proofErr w:type="gramEnd"/>
+      <w:r>
+        <w:rPr>
+          <w:szCs w:val="28"/>
+        </w:rPr>
+        <w:t>)</w:t>
+      </w:r>
+      <w:r>
+        <w:rPr>
+          <w:szCs w:val="28"/>
+        </w:rPr>
+        <w:t xml:space="preserve">. Установка </w:t>
+      </w:r>
+      <w:proofErr w:type="spellStart"/>
+      <w:r>
+        <w:rPr>
+          <w:szCs w:val="28"/>
+          <w:lang w:val="en-US"/>
+        </w:rPr>
+        <w:t>overTakeFlag</w:t>
+      </w:r>
+      <w:proofErr w:type="spellEnd"/>
+      <w:r>
+        <w:rPr>
+          <w:szCs w:val="28"/>
+        </w:rPr>
+        <w:t xml:space="preserve"> = 0, чтобы до конца обгона эта часть кода не вызывалась.</w:t>
+      </w:r>
+      <w:r>
+        <w:rPr>
+          <w:szCs w:val="28"/>
+        </w:rPr>
+        <w:t xml:space="preserve"> Получение значения </w:t>
+      </w:r>
+      <w:r>
+        <w:rPr>
+          <w:szCs w:val="28"/>
+          <w:lang w:val="en-US"/>
+        </w:rPr>
+        <w:t xml:space="preserve">direction </w:t>
+      </w:r>
+      <w:r>
+        <w:rPr>
+          <w:szCs w:val="28"/>
+        </w:rPr>
+        <w:t>для последующего выравнивания на средней полосе</w:t>
+      </w:r>
+    </w:p>
+    <w:p>
+      <w:pPr>
+        <w:spacing w:before="240" w:after="240"/>
+        <w:ind w:left="-1134" w:right="-285"/>
+        <w:jc w:val="both"/>
+        <w:rPr>
+          <w:szCs w:val="28"/>
+        </w:rPr>
+      </w:pPr>
+      <w:r>
+        <w:rPr>
+          <w:szCs w:val="28"/>
+        </w:rPr>
+        <w:drawing>
+          <wp:inline distT="0" distB="0" distL="0" distR="0" wp14:anchorId="7164E256" wp14:editId="6BF653C8">
+            <wp:extent cx="4639322" cy="1086002"/>
+            <wp:effectExtent l="0" t="0" r="0" b="0"/>
+            <wp:docPr id="9" name="Рисунок 9"/>
+            <wp:cNvGraphicFramePr>
+              <a:graphicFrameLocks xmlns:a="http://schemas.openxmlformats.org/drawingml/2006/main" noChangeAspect="1"/>
+            </wp:cNvGraphicFramePr>
+            <a:graphic xmlns:a="http://schemas.openxmlformats.org/drawingml/2006/main">
+              <a:graphicData uri="http://schemas.openxmlformats.org/drawingml/2006/picture">
+                <pic:pic xmlns:pic="http://schemas.openxmlformats.org/drawingml/2006/picture">
+                  <pic:nvPicPr>
+                    <pic:cNvPr id="1" name=""/>
+                    <pic:cNvPicPr/>
+                  </pic:nvPicPr>
+                  <pic:blipFill>
+                    <a:blip r:embed="rId9"/>
+                    <a:stretch>
+                      <a:fillRect/>
+                    </a:stretch>
+                  </pic:blipFill>
+                  <pic:spPr>
+                    <a:xfrm>
+                      <a:off x="0" y="0"/>
+                      <a:ext cx="4639322" cy="1086002"/>
+                    </a:xfrm>
+                    <a:prstGeom prst="rect">
+                      <a:avLst/>
+                    </a:prstGeom>
+                  </pic:spPr>
+                </pic:pic>
+              </a:graphicData>
+            </a:graphic>
+          </wp:inline>
+        </w:drawing>
+      </w:r>
+    </w:p>
+    <w:p>
+      <w:pPr>
+        <w:spacing w:before="240" w:after="240"/>
+        <w:ind w:left="-1134" w:right="-285"/>
+        <w:jc w:val="both"/>
+        <w:rPr>
+          <w:szCs w:val="28"/>
+        </w:rPr>
+      </w:pPr>
+      <w:r>
+        <w:rPr>
+          <w:szCs w:val="28"/>
+        </w:rPr>
+        <w:t xml:space="preserve">Удержание на средней полосе. </w:t>
+      </w:r>
+    </w:p>
+    <w:p>
+      <w:pPr>
+        <w:spacing w:before="240" w:after="240"/>
+        <w:ind w:left="-1134" w:right="-285"/>
+        <w:jc w:val="both"/>
+        <w:rPr>
+          <w:szCs w:val="28"/>
+        </w:rPr>
+      </w:pPr>
+      <w:r>
+        <w:rPr>
+          <w:szCs w:val="28"/>
+        </w:rPr>
+        <w:drawing>
+          <wp:inline distT="0" distB="0" distL="0" distR="0" wp14:anchorId="5F048ABF" wp14:editId="0F29883B">
+            <wp:extent cx="5439534" cy="914528"/>
+            <wp:effectExtent l="0" t="0" r="0" b="0"/>
+            <wp:docPr id="10" name="Рисунок 10"/>
+            <wp:cNvGraphicFramePr>
+              <a:graphicFrameLocks xmlns:a="http://schemas.openxmlformats.org/drawingml/2006/main" noChangeAspect="1"/>
+            </wp:cNvGraphicFramePr>
+            <a:graphic xmlns:a="http://schemas.openxmlformats.org/drawingml/2006/main">
+              <a:graphicData uri="http://schemas.openxmlformats.org/drawingml/2006/picture">
+                <pic:pic xmlns:pic="http://schemas.openxmlformats.org/drawingml/2006/picture">
+                  <pic:nvPicPr>
+                    <pic:cNvPr id="1" name=""/>
+                    <pic:cNvPicPr/>
+                  </pic:nvPicPr>
+                  <pic:blipFill>
+                    <a:blip r:embed="rId10"/>
+                    <a:stretch>
+                      <a:fillRect/>
+                    </a:stretch>
+                  </pic:blipFill>
+                  <pic:spPr>
+                    <a:xfrm>
+                      <a:off x="0" y="0"/>
+                      <a:ext cx="5439534" cy="914528"/>
+                    </a:xfrm>
+                    <a:prstGeom prst="rect">
+                      <a:avLst/>
+                    </a:prstGeom>
+                  </pic:spPr>
+                </pic:pic>
+              </a:graphicData>
+            </a:graphic>
+          </wp:inline>
+        </w:drawing>
+      </w:r>
+    </w:p>
+    <w:p>
+      <w:pPr>
+        <w:spacing w:before="240" w:after="240"/>
+        <w:ind w:left="-1134" w:right="-285"/>
+        <w:jc w:val="both"/>
+        <w:rPr>
+          <w:szCs w:val="28"/>
+        </w:rPr>
+      </w:pPr>
+      <w:r>
+        <w:rPr>
+          <w:szCs w:val="28"/>
+        </w:rPr>
+        <w:t xml:space="preserve">Движение прямо по средней полосе до возвращения на правую полосу. Установка флага </w:t>
+      </w:r>
+      <w:proofErr w:type="spellStart"/>
+      <w:r>
+        <w:rPr>
+          <w:szCs w:val="28"/>
+          <w:lang w:val="en-US"/>
+        </w:rPr>
+        <w:t>overTakeFlag</w:t>
+      </w:r>
+      <w:proofErr w:type="spellEnd"/>
+      <w:r>
+        <w:rPr>
+          <w:szCs w:val="28"/>
+        </w:rPr>
+        <w:t xml:space="preserve"> = 2</w:t>
+      </w:r>
+      <w:r>
+        <w:rPr>
+          <w:szCs w:val="28"/>
+        </w:rPr>
+        <w:t>, то есть начать возвращения на правую полосу.</w:t>
+      </w:r>
+    </w:p>
+    <w:p>
+      <w:pPr>
+        <w:spacing w:before="240" w:after="240"/>
+        <w:ind w:left="-1134" w:right="-285"/>
+        <w:jc w:val="both"/>
+        <w:rPr>
+          <w:szCs w:val="28"/>
+        </w:rPr>
+      </w:pPr>
+      <w:r>
+        <w:rPr>
+          <w:szCs w:val="28"/>
+        </w:rPr>
+        <w:drawing>
+          <wp:inline distT="0" distB="0" distL="0" distR="0" wp14:anchorId="76B2A37A" wp14:editId="33D09E99">
+            <wp:extent cx="4058216" cy="1362265"/>
+            <wp:effectExtent l="0" t="0" r="0" b="9525"/>
+            <wp:docPr id="11" name="Рисунок 11"/>
+            <wp:cNvGraphicFramePr>
+              <a:graphicFrameLocks xmlns:a="http://schemas.openxmlformats.org/drawingml/2006/main" noChangeAspect="1"/>
+            </wp:cNvGraphicFramePr>
+            <a:graphic xmlns:a="http://schemas.openxmlformats.org/drawingml/2006/main">
+              <a:graphicData uri="http://schemas.openxmlformats.org/drawingml/2006/picture">
+                <pic:pic xmlns:pic="http://schemas.openxmlformats.org/drawingml/2006/picture">
+                  <pic:nvPicPr>
+                    <pic:cNvPr id="1" name=""/>
+                    <pic:cNvPicPr/>
+                  </pic:nvPicPr>
+                  <pic:blipFill>
+                    <a:blip r:embed="rId11"/>
+                    <a:stretch>
+                      <a:fillRect/>
+                    </a:stretch>
+                  </pic:blipFill>
+                  <pic:spPr>
+                    <a:xfrm>
+                      <a:off x="0" y="0"/>
+                      <a:ext cx="4058216" cy="1362265"/>
+                    </a:xfrm>
+                    <a:prstGeom prst="rect">
+                      <a:avLst/>
+                    </a:prstGeom>
+                  </pic:spPr>
+                </pic:pic>
+              </a:graphicData>
+            </a:graphic>
+          </wp:inline>
+        </w:drawing>
+      </w:r>
+    </w:p>
+    <w:p>
+      <w:pPr>
+        <w:spacing w:before="240" w:after="240"/>
+        <w:ind w:left="-1134" w:right="-285"/>
+        <w:jc w:val="both"/>
+        <w:rPr>
+          <w:szCs w:val="28"/>
+        </w:rPr>
+      </w:pPr>
+    </w:p>
+    <w:p>
+      <w:pPr>
+        <w:spacing w:before="240" w:after="240"/>
+        <w:ind w:left="-1134" w:right="-285"/>
+        <w:jc w:val="both"/>
+        <w:rPr>
+          <w:szCs w:val="28"/>
+        </w:rPr>
+      </w:pPr>
+    </w:p>
+    <w:p>
+      <w:pPr>
+        <w:spacing w:before="240" w:after="240"/>
+        <w:ind w:left="-1134" w:right="-285"/>
+        <w:jc w:val="both"/>
+        <w:rPr>
+          <w:szCs w:val="28"/>
+        </w:rPr>
+      </w:pPr>
+    </w:p>
+    <w:p>
+      <w:pPr>
+        <w:spacing w:before="240" w:after="240"/>
+        <w:ind w:left="-1134" w:right="-285"/>
+        <w:jc w:val="both"/>
+        <w:rPr>
+          <w:szCs w:val="28"/>
+        </w:rPr>
+      </w:pPr>
+    </w:p>
+    <w:p>
+      <w:pPr>
+        <w:spacing w:before="240" w:after="240"/>
+        <w:ind w:left="-1134" w:right="-285"/>
+        <w:jc w:val="both"/>
+        <w:rPr>
+          <w:szCs w:val="28"/>
+        </w:rPr>
+      </w:pPr>
+    </w:p>
+    <w:p>
+      <w:pPr>
+        <w:spacing w:before="240" w:after="240"/>
+        <w:ind w:left="-1134" w:right="-285"/>
+        <w:jc w:val="both"/>
+        <w:rPr>
+          <w:szCs w:val="28"/>
+        </w:rPr>
+      </w:pPr>
+      <w:r>
+        <w:rPr>
+          <w:szCs w:val="28"/>
+        </w:rPr>
+        <w:lastRenderedPageBreak/>
+        <w:t>Проверка на наличие объектов на правой полосе</w:t>
+      </w:r>
+      <w:r>
+        <w:rPr>
+          <w:szCs w:val="28"/>
+        </w:rPr>
+        <w:t>,</w:t>
+      </w:r>
+      <w:r>
+        <w:rPr>
+          <w:szCs w:val="28"/>
+        </w:rPr>
+        <w:t xml:space="preserve"> если их нет </w:t>
+      </w:r>
+      <w:r>
+        <w:rPr>
+          <w:szCs w:val="28"/>
+        </w:rPr>
+        <w:t>установка угла поворота направо.</w:t>
+      </w:r>
+    </w:p>
+    <w:p>
+      <w:pPr>
+        <w:spacing w:before="240" w:after="240"/>
+        <w:ind w:left="-1134" w:right="-285"/>
+        <w:jc w:val="both"/>
+        <w:rPr>
+          <w:szCs w:val="28"/>
+        </w:rPr>
+      </w:pPr>
+      <w:r>
+        <w:rPr>
+          <w:szCs w:val="28"/>
+        </w:rPr>
+        <w:t xml:space="preserve">После этого происходит проверка на близость от правого отбойника и как только проверка проходит </w:t>
+      </w:r>
+    </w:p>
+    <w:p>
+      <w:pPr>
+        <w:spacing w:before="240" w:after="240"/>
+        <w:ind w:left="-1134" w:right="-285"/>
+        <w:jc w:val="both"/>
+        <w:rPr>
+          <w:szCs w:val="28"/>
+        </w:rPr>
+      </w:pPr>
+      <w:r>
+        <w:rPr>
+          <w:szCs w:val="28"/>
+        </w:rPr>
+        <w:t xml:space="preserve">Выравниваем автомобиль прямо. Ставим </w:t>
+      </w:r>
+      <w:proofErr w:type="spellStart"/>
+      <w:r>
+        <w:rPr>
+          <w:szCs w:val="28"/>
+          <w:lang w:val="en-US"/>
+        </w:rPr>
+        <w:t>rightLaneFlag</w:t>
+      </w:r>
+      <w:proofErr w:type="spellEnd"/>
+      <w:r>
+        <w:rPr>
+          <w:szCs w:val="28"/>
+        </w:rPr>
+        <w:t xml:space="preserve"> = 1</w:t>
+      </w:r>
+      <w:r>
+        <w:rPr>
+          <w:szCs w:val="28"/>
+        </w:rPr>
+        <w:t xml:space="preserve">, </w:t>
+      </w:r>
+      <w:r>
+        <w:rPr>
+          <w:szCs w:val="28"/>
+        </w:rPr>
+        <w:t>то есть продолжительно двигаться у правой полосы.</w:t>
+      </w:r>
+    </w:p>
+    <w:p>
+      <w:pPr>
+        <w:spacing w:before="240" w:after="240"/>
+        <w:ind w:left="-1134" w:right="-285"/>
+        <w:jc w:val="both"/>
+        <w:rPr>
+          <w:szCs w:val="28"/>
+        </w:rPr>
+      </w:pPr>
+    </w:p>
+    <w:p>
+      <w:pPr>
+        <w:spacing w:before="240" w:after="240"/>
+        <w:ind w:left="-1134" w:right="-285"/>
+        <w:jc w:val="both"/>
+        <w:rPr>
+          <w:szCs w:val="28"/>
+        </w:rPr>
+      </w:pPr>
+      <w:r>
+        <w:rPr>
+          <w:szCs w:val="28"/>
+        </w:rPr>
+        <w:drawing>
+          <wp:inline distT="0" distB="0" distL="0" distR="0" wp14:anchorId="3B530EE5" wp14:editId="4B268B43">
+            <wp:extent cx="5940425" cy="1971675"/>
+            <wp:effectExtent l="0" t="0" r="3175" b="9525"/>
+            <wp:docPr id="12" name="Рисунок 12"/>
+            <wp:cNvGraphicFramePr>
+              <a:graphicFrameLocks xmlns:a="http://schemas.openxmlformats.org/drawingml/2006/main" noChangeAspect="1"/>
+            </wp:cNvGraphicFramePr>
+            <a:graphic xmlns:a="http://schemas.openxmlformats.org/drawingml/2006/main">
+              <a:graphicData uri="http://schemas.openxmlformats.org/drawingml/2006/picture">
+                <pic:pic xmlns:pic="http://schemas.openxmlformats.org/drawingml/2006/picture">
+                  <pic:nvPicPr>
+                    <pic:cNvPr id="1" name=""/>
+                    <pic:cNvPicPr/>
+                  </pic:nvPicPr>
+                  <pic:blipFill>
+                    <a:blip r:embed="rId12"/>
+                    <a:stretch>
+                      <a:fillRect/>
+                    </a:stretch>
+                  </pic:blipFill>
+                  <pic:spPr>
+                    <a:xfrm>
+                      <a:off x="0" y="0"/>
+                      <a:ext cx="5940425" cy="1971675"/>
+                    </a:xfrm>
+                    <a:prstGeom prst="rect">
+                      <a:avLst/>
+                    </a:prstGeom>
+                  </pic:spPr>
+                </pic:pic>
+              </a:graphicData>
+            </a:graphic>
+          </wp:inline>
+        </w:drawing>
+      </w:r>
+    </w:p>
+    <w:p>
+      <w:pPr>
+        <w:spacing w:before="240" w:after="240"/>
+        <w:ind w:left="-1134" w:right="-285"/>
+        <w:jc w:val="both"/>
+        <w:rPr>
+          <w:szCs w:val="28"/>
+        </w:rPr>
+      </w:pPr>
+      <w:r>
+        <w:rPr>
+          <w:szCs w:val="28"/>
+        </w:rPr>
+        <w:t xml:space="preserve">Удержание на правой полосе. Происходит только когда спереди нет препятствий. </w:t>
+      </w:r>
+      <w:proofErr w:type="spellStart"/>
+      <w:r>
+        <w:rPr>
+          <w:szCs w:val="28"/>
+          <w:lang w:val="en-US"/>
+        </w:rPr>
+        <w:t>deltaR</w:t>
+      </w:r>
+      <w:proofErr w:type="spellEnd"/>
+      <w:r>
+        <w:rPr>
+          <w:szCs w:val="28"/>
+        </w:rPr>
+        <w:t xml:space="preserve"> </w:t>
+      </w:r>
+      <w:r>
+        <w:rPr>
+          <w:szCs w:val="28"/>
+        </w:rPr>
+        <w:t xml:space="preserve">– разность правого датчика и сохраненного </w:t>
+      </w:r>
+      <w:proofErr w:type="spellStart"/>
+      <w:r>
+        <w:rPr>
+          <w:szCs w:val="28"/>
+          <w:lang w:val="en-US"/>
+        </w:rPr>
+        <w:t>rold</w:t>
+      </w:r>
+      <w:proofErr w:type="spellEnd"/>
+      <w:r>
+        <w:rPr>
+          <w:szCs w:val="28"/>
+        </w:rPr>
+        <w:t xml:space="preserve">. </w:t>
+      </w:r>
+      <w:r>
+        <w:rPr>
+          <w:szCs w:val="28"/>
+        </w:rPr>
+        <w:t xml:space="preserve">Передаётся в значение угла. Когда спереди появляется </w:t>
+      </w:r>
+      <w:r>
+        <w:rPr>
+          <w:szCs w:val="28"/>
+        </w:rPr>
+        <w:t>препятствий</w:t>
+      </w:r>
+    </w:p>
+    <w:p>
+      <w:pPr>
+        <w:spacing w:before="240" w:after="240"/>
+        <w:ind w:left="-1134" w:right="-285"/>
+        <w:jc w:val="both"/>
+        <w:rPr>
+          <w:szCs w:val="28"/>
+        </w:rPr>
+      </w:pPr>
+      <w:r>
+        <w:rPr>
+          <w:szCs w:val="28"/>
+        </w:rPr>
+        <w:t xml:space="preserve">ставим флаги </w:t>
+      </w:r>
+      <w:proofErr w:type="spellStart"/>
+      <w:r>
+        <w:rPr>
+          <w:szCs w:val="28"/>
+          <w:lang w:val="en-US"/>
+        </w:rPr>
+        <w:t>overTakeFlag</w:t>
+      </w:r>
+      <w:proofErr w:type="spellEnd"/>
+      <w:r>
+        <w:rPr>
+          <w:szCs w:val="28"/>
+        </w:rPr>
+        <w:t xml:space="preserve"> = 1 </w:t>
+      </w:r>
+      <w:r>
+        <w:rPr>
+          <w:szCs w:val="28"/>
+        </w:rPr>
+        <w:tab/>
+      </w:r>
+      <w:proofErr w:type="spellStart"/>
+      <w:r>
+        <w:rPr>
+          <w:szCs w:val="28"/>
+          <w:lang w:val="en-US"/>
+        </w:rPr>
+        <w:t>rightLaneFlag</w:t>
+      </w:r>
+      <w:proofErr w:type="spellEnd"/>
+      <w:r>
+        <w:rPr>
+          <w:szCs w:val="28"/>
+        </w:rPr>
+        <w:t xml:space="preserve"> = 0. Что </w:t>
+      </w:r>
+      <w:bookmarkStart w:id="1" w:name="_GoBack"/>
+      <w:bookmarkEnd w:id="1"/>
+      <w:r>
+        <w:rPr>
+          <w:szCs w:val="28"/>
+        </w:rPr>
+        <w:t>значит, что авто заканчивает придерживаться правой полосы и готово к началу обгона.</w:t>
+      </w:r>
+    </w:p>
+    <w:p>
+      <w:pPr>
+        <w:spacing w:before="240" w:after="240"/>
+        <w:ind w:left="-1134" w:right="-285"/>
+        <w:jc w:val="both"/>
+        <w:rPr>
+          <w:szCs w:val="28"/>
+        </w:rPr>
+      </w:pPr>
+      <w:r>
+        <w:rPr>
+          <w:szCs w:val="28"/>
+        </w:rPr>
+        <w:drawing>
+          <wp:inline distT="0" distB="0" distL="0" distR="0" wp14:anchorId="7F632B2F" wp14:editId="2ED0CA9F">
+            <wp:extent cx="4163006" cy="1495634"/>
+            <wp:effectExtent l="0" t="0" r="0" b="9525"/>
+            <wp:docPr id="13" name="Рисунок 13"/>
+            <wp:cNvGraphicFramePr>
+              <a:graphicFrameLocks xmlns:a="http://schemas.openxmlformats.org/drawingml/2006/main" noChangeAspect="1"/>
+            </wp:cNvGraphicFramePr>
+            <a:graphic xmlns:a="http://schemas.openxmlformats.org/drawingml/2006/main">
+              <a:graphicData uri="http://schemas.openxmlformats.org/drawingml/2006/picture">
+                <pic:pic xmlns:pic="http://schemas.openxmlformats.org/drawingml/2006/picture">
+                  <pic:nvPicPr>
+                    <pic:cNvPr id="1" name=""/>
+                    <pic:cNvPicPr/>
+                  </pic:nvPicPr>
+                  <pic:blipFill>
+                    <a:blip r:embed="rId13"/>
+                    <a:stretch>
+                      <a:fillRect/>
+                    </a:stretch>
+                  </pic:blipFill>
+                  <pic:spPr>
+                    <a:xfrm>
+                      <a:off x="0" y="0"/>
+                      <a:ext cx="4163006" cy="1495634"/>
+                    </a:xfrm>
+                    <a:prstGeom prst="rect">
+                      <a:avLst/>
+                    </a:prstGeom>
+                  </pic:spPr>
+                </pic:pic>
+              </a:graphicData>
+            </a:graphic>
+          </wp:inline>
+        </w:drawing>
+      </w:r>
+    </w:p>
+    <w:p>
+      <w:pPr>
+        <w:spacing w:before="240" w:after="240"/>
+        <w:ind w:left="-1134" w:right="-285"/>
+        <w:jc w:val="both"/>
+        <w:rPr>
+          <w:b/>
+          <w:sz w:val="28"/>
+          <w:szCs w:val="28"/>
+        </w:rPr>
+      </w:pPr>
+    </w:p>
+    <w:p>
+      <w:pPr>
+        <w:spacing w:before="240" w:after="240"/>
+        <w:ind w:left="-1134" w:right="-285"/>
+        <w:jc w:val="both"/>
+        <w:rPr>
+          <w:b/>
+          <w:sz w:val="28"/>
+          <w:szCs w:val="28"/>
+        </w:rPr>
+      </w:pPr>
+    </w:p>
+    <w:p>
+      <w:pPr>
+        <w:spacing w:before="240" w:after="240"/>
+        <w:ind w:left="-1134" w:right="-285"/>
+        <w:jc w:val="both"/>
+        <w:rPr>
+          <w:b/>
+          <w:sz w:val="28"/>
+          <w:szCs w:val="28"/>
+        </w:rPr>
+      </w:pPr>
+    </w:p>
+    <w:p>
+      <w:pPr>
+        <w:spacing w:before="240" w:after="240"/>
+        <w:ind w:left="-1134" w:right="-285"/>
+        <w:jc w:val="both"/>
+        <w:rPr>
+          <w:b/>
+          <w:sz w:val="28"/>
+          <w:szCs w:val="28"/>
+        </w:rPr>
+      </w:pPr>
+    </w:p>
+    <w:p>
+      <w:pPr>
+        <w:spacing w:before="240" w:after="240"/>
+        <w:ind w:left="-1134" w:right="-285"/>
+        <w:jc w:val="both"/>
+        <w:rPr>
+          <w:b/>
+          <w:sz w:val="28"/>
+          <w:szCs w:val="28"/>
+        </w:rPr>
+      </w:pPr>
+    </w:p>
+    <w:p>
+      <w:pPr>
+        <w:spacing w:before="240" w:after="240"/>
+        <w:ind w:left="-1134" w:right="-285"/>
+        <w:jc w:val="both"/>
+        <w:rPr>
+          <w:b/>
+          <w:sz w:val="28"/>
+          <w:szCs w:val="28"/>
+        </w:rPr>
+      </w:pPr>
+    </w:p>
+    <w:p>
+      <w:pPr>
+        <w:spacing w:before="240" w:after="240"/>
+        <w:ind w:left="-1134" w:right="-285"/>
+        <w:jc w:val="both"/>
+        <w:rPr>
+          <w:b/>
+          <w:sz w:val="28"/>
+          <w:szCs w:val="28"/>
+        </w:rPr>
+      </w:pPr>
+    </w:p>
+    <w:p>
+      <w:pPr>
+        <w:spacing w:before="240" w:after="240"/>
+        <w:ind w:left="-1134" w:right="-285"/>
+        <w:jc w:val="both"/>
+        <w:rPr>
+          <w:b/>
+          <w:sz w:val="28"/>
+          <w:szCs w:val="28"/>
+        </w:rPr>
+      </w:pPr>
+    </w:p>
+    <w:p>
+      <w:pPr>
+        <w:spacing w:before="240" w:after="240"/>
+        <w:ind w:left="-1134" w:right="-285"/>
+        <w:jc w:val="both"/>
+        <w:rPr>
+          <w:noProof/>
+          <w:sz w:val="28"/>
+        </w:rPr>
+      </w:pPr>
+      <w:r>
+        <w:rPr>
+          <w:b/>
+          <w:sz w:val="28"/>
+          <w:szCs w:val="28"/>
+        </w:rPr>
+        <w:lastRenderedPageBreak/>
+        <w:t>Результаты</w:t>
+      </w:r>
+    </w:p>
+    <w:p>
+      <w:pPr>
+        <w:spacing w:before="240" w:after="240"/>
+        <w:ind w:left="-1134" w:right="-285"/>
+        <w:jc w:val="both"/>
+        <w:rPr>
+          <w:sz w:val="28"/>
+        </w:rPr>
+      </w:pPr>
+      <w:r>
+        <w:rPr>
+          <w:noProof/>
+          <w:sz w:val="28"/>
+        </w:rPr>
+        <w:drawing>
+          <wp:inline distT="0" distB="0" distL="0" distR="0" wp14:anchorId="26FC63B9" wp14:editId="47CB7A7D">
+            <wp:extent cx="2724150" cy="2677978"/>
+            <wp:effectExtent l="0" t="0" r="0" b="8255"/>
+            <wp:docPr id="1" name="Рисунок 1"/>
+            <wp:cNvGraphicFramePr>
+              <a:graphicFrameLocks xmlns:a="http://schemas.openxmlformats.org/drawingml/2006/main" noChangeAspect="1"/>
+            </wp:cNvGraphicFramePr>
+            <a:graphic xmlns:a="http://schemas.openxmlformats.org/drawingml/2006/main">
+              <a:graphicData uri="http://schemas.openxmlformats.org/drawingml/2006/picture">
+                <pic:pic xmlns:pic="http://schemas.openxmlformats.org/drawingml/2006/picture">
+                  <pic:nvPicPr>
+                    <pic:cNvPr id="1" name=""/>
+                    <pic:cNvPicPr/>
+                  </pic:nvPicPr>
+                  <pic:blipFill>
+                    <a:blip r:embed="rId14"/>
+                    <a:stretch>
+                      <a:fillRect/>
+                    </a:stretch>
+                  </pic:blipFill>
+                  <pic:spPr>
+                    <a:xfrm>
+                      <a:off x="0" y="0"/>
+                      <a:ext cx="2737957" cy="2691551"/>
                     </a:xfrm>
                     <a:prstGeom prst="rect">
                       <a:avLst/>

</xml_diff>